<commit_message>
lern und sozial review for every subject; changes in "lern und sozial" report
</commit_message>
<xml_diff>
--- a/template/Lern_und_Sozialverhalten.docx
+++ b/template/Lern_und_Sozialverhalten.docx
@@ -12,36 +12,6 @@
       </w:pPr>
       <w:r>
         <w:rPr>
-          <w:sz w:val="36"/>
-          <w:szCs w:val="36"/>
-        </w:rPr>
-        <w:t>${</w:t>
-      </w:r>
-      <w:proofErr w:type="spellStart"/>
-      <w:r>
-        <w:rPr>
-          <w:sz w:val="36"/>
-          <w:szCs w:val="36"/>
-        </w:rPr>
-        <w:t>school_logo</w:t>
-      </w:r>
-      <w:proofErr w:type="spellEnd"/>
-      <w:r>
-        <w:rPr>
-          <w:sz w:val="36"/>
-          <w:szCs w:val="36"/>
-        </w:rPr>
-        <w:t>}</w:t>
-      </w:r>
-      <w:r>
-        <w:rPr>
-          <w:sz w:val="36"/>
-          <w:szCs w:val="36"/>
-        </w:rPr>
-        <w:br/>
-      </w:r>
-      <w:r>
-        <w:rPr>
           <w:b/>
           <w:sz w:val="36"/>
           <w:szCs w:val="36"/>
@@ -78,30 +48,22 @@
           <w:sz w:val="28"/>
           <w:szCs w:val="28"/>
         </w:rPr>
-        <w:t>${ort}</w:t>
-      </w:r>
+        <w:t>${</w:t>
+      </w:r>
+      <w:proofErr w:type="spellStart"/>
       <w:r>
         <w:rPr>
           <w:sz w:val="28"/>
           <w:szCs w:val="28"/>
         </w:rPr>
-        <w:br/>
-        <w:t>${</w:t>
-      </w:r>
-      <w:proofErr w:type="spellStart"/>
+        <w:t>periode</w:t>
+      </w:r>
+      <w:proofErr w:type="spellEnd"/>
       <w:r>
         <w:rPr>
           <w:sz w:val="28"/>
           <w:szCs w:val="28"/>
         </w:rPr>
-        <w:t>periode</w:t>
-      </w:r>
-      <w:proofErr w:type="spellEnd"/>
-      <w:r>
-        <w:rPr>
-          <w:sz w:val="28"/>
-          <w:szCs w:val="28"/>
-        </w:rPr>
         <w:t>}</w:t>
       </w:r>
       <w:r>
@@ -111,53 +73,8 @@
         </w:rPr>
         <w:br/>
       </w:r>
-      <w:r>
-        <w:rPr>
-          <w:b/>
-          <w:sz w:val="36"/>
-          <w:szCs w:val="36"/>
-        </w:rPr>
-        <w:t>${</w:t>
-      </w:r>
-      <w:proofErr w:type="spellStart"/>
-      <w:r>
-        <w:rPr>
-          <w:b/>
-          <w:sz w:val="36"/>
-          <w:szCs w:val="36"/>
-        </w:rPr>
-        <w:t>klasse</w:t>
-      </w:r>
-      <w:proofErr w:type="spellEnd"/>
-      <w:r>
-        <w:rPr>
-          <w:b/>
-          <w:sz w:val="36"/>
-          <w:szCs w:val="36"/>
-        </w:rPr>
-        <w:t>}</w:t>
-      </w:r>
-      <w:r>
-        <w:rPr>
-          <w:sz w:val="36"/>
-          <w:szCs w:val="36"/>
-        </w:rPr>
-        <w:br/>
-      </w:r>
-      <w:r>
-        <w:rPr>
-          <w:sz w:val="28"/>
-          <w:szCs w:val="28"/>
-        </w:rPr>
-        <w:t>${datum}</w:t>
-      </w:r>
-      <w:r>
-        <w:rPr>
-          <w:sz w:val="36"/>
-          <w:szCs w:val="36"/>
-        </w:rPr>
-        <w:br/>
-      </w:r>
+      <w:bookmarkStart w:id="0" w:name="_GoBack"/>
+      <w:bookmarkEnd w:id="0"/>
       <w:r>
         <w:rPr>
           <w:sz w:val="36"/>
@@ -365,8 +282,6 @@
         </w:rPr>
         <w:t xml:space="preserve">    </w:t>
       </w:r>
-      <w:bookmarkStart w:id="0" w:name="_GoBack"/>
-      <w:bookmarkEnd w:id="0"/>
     </w:p>
     <w:p>
       <w:r>
@@ -505,112 +420,145 @@
 
 <file path=word/header1.xml><?xml version="1.0" encoding="utf-8"?>
 <w:hdr xmlns:wpc="http://schemas.microsoft.com/office/word/2010/wordprocessingCanvas" xmlns:cx="http://schemas.microsoft.com/office/drawing/2014/chartex" xmlns:cx1="http://schemas.microsoft.com/office/drawing/2015/9/8/chartex" xmlns:cx2="http://schemas.microsoft.com/office/drawing/2015/10/21/chartex" xmlns:cx3="http://schemas.microsoft.com/office/drawing/2016/5/9/chartex" xmlns:cx4="http://schemas.microsoft.com/office/drawing/2016/5/10/chartex" xmlns:cx5="http://schemas.microsoft.com/office/drawing/2016/5/11/chartex" xmlns:cx6="http://schemas.microsoft.com/office/drawing/2016/5/12/chartex" xmlns:cx7="http://schemas.microsoft.com/office/drawing/2016/5/13/chartex" xmlns:cx8="http://schemas.microsoft.com/office/drawing/2016/5/14/chartex" xmlns:mc="http://schemas.openxmlformats.org/markup-compatibility/2006" xmlns:aink="http://schemas.microsoft.com/office/drawing/2016/ink" xmlns:am3d="http://schemas.microsoft.com/office/drawing/2017/model3d" xmlns:o="urn:schemas-microsoft-com:office:office" xmlns:r="http://schemas.openxmlformats.org/officeDocument/2006/relationships" xmlns:m="http://schemas.openxmlformats.org/officeDocument/2006/math" xmlns:v="urn:schemas-microsoft-com:vml" xmlns:wp14="http://schemas.microsoft.com/office/word/2010/wordprocessingDrawing" xmlns:wp="http://schemas.openxmlformats.org/drawingml/2006/wordprocessingDrawing" xmlns:w10="urn:schemas-microsoft-com:office:word" xmlns:w="http://schemas.openxmlformats.org/wordprocessingml/2006/main" xmlns:w14="http://schemas.microsoft.com/office/word/2010/wordml" xmlns:w15="http://schemas.microsoft.com/office/word/2012/wordml" xmlns:w16cid="http://schemas.microsoft.com/office/word/2016/wordml/cid" xmlns:w16se="http://schemas.microsoft.com/office/word/2015/wordml/symex" xmlns:wpg="http://schemas.microsoft.com/office/word/2010/wordprocessingGroup" xmlns:wpi="http://schemas.microsoft.com/office/word/2010/wordprocessingInk" xmlns:wne="http://schemas.microsoft.com/office/word/2006/wordml" xmlns:wps="http://schemas.microsoft.com/office/word/2010/wordprocessingShape" mc:Ignorable="w14 w15 w16se w16cid wp14">
-  <w:p>
-    <w:pPr>
-      <w:pStyle w:val="aa"/>
-      <w:rPr>
-        <w:lang w:val="de-AT"/>
-      </w:rPr>
-    </w:pPr>
-    <w:r>
-      <w:rPr>
-        <w:noProof/>
-      </w:rPr>
-      <w:drawing>
-        <wp:anchor distT="0" distB="1905" distL="114300" distR="0" simplePos="0" relativeHeight="2" behindDoc="1" locked="0" layoutInCell="1" allowOverlap="1">
-          <wp:simplePos x="0" y="0"/>
-          <wp:positionH relativeFrom="margin">
-            <wp:align>right</wp:align>
-          </wp:positionH>
-          <wp:positionV relativeFrom="page">
-            <wp:posOffset>104775</wp:posOffset>
-          </wp:positionV>
-          <wp:extent cx="2368550" cy="722630"/>
-          <wp:effectExtent l="0" t="0" r="0" b="0"/>
-          <wp:wrapNone/>
-          <wp:docPr id="1" name="Picture 2"/>
-          <wp:cNvGraphicFramePr>
-            <a:graphicFrameLocks xmlns:a="http://schemas.openxmlformats.org/drawingml/2006/main" noChangeAspect="1"/>
-          </wp:cNvGraphicFramePr>
-          <a:graphic xmlns:a="http://schemas.openxmlformats.org/drawingml/2006/main">
-            <a:graphicData uri="http://schemas.openxmlformats.org/drawingml/2006/picture">
-              <pic:pic xmlns:pic="http://schemas.openxmlformats.org/drawingml/2006/picture">
-                <pic:nvPicPr>
-                  <pic:cNvPr id="1" name="Picture 2"/>
-                  <pic:cNvPicPr>
-                    <a:picLocks noChangeAspect="1" noChangeArrowheads="1"/>
-                  </pic:cNvPicPr>
-                </pic:nvPicPr>
-                <pic:blipFill>
-                  <a:blip r:embed="rId1"/>
-                  <a:stretch>
-                    <a:fillRect/>
-                  </a:stretch>
-                </pic:blipFill>
-                <pic:spPr bwMode="auto">
-                  <a:xfrm>
-                    <a:off x="0" y="0"/>
-                    <a:ext cx="2368550" cy="722630"/>
-                  </a:xfrm>
-                  <a:prstGeom prst="rect">
-                    <a:avLst/>
-                  </a:prstGeom>
-                </pic:spPr>
-              </pic:pic>
-            </a:graphicData>
-          </a:graphic>
-        </wp:anchor>
-      </w:drawing>
-    </w:r>
-    <w:r>
-      <w:rPr>
-        <w:lang w:val="de-AT"/>
-      </w:rPr>
-      <w:t>${schule} / ${</w:t>
-    </w:r>
-    <w:proofErr w:type="spellStart"/>
-    <w:r>
-      <w:rPr>
-        <w:lang w:val="de-AT"/>
-      </w:rPr>
-      <w:t>periode</w:t>
-    </w:r>
-    <w:proofErr w:type="spellEnd"/>
-    <w:r>
-      <w:rPr>
-        <w:lang w:val="de-AT"/>
-      </w:rPr>
-      <w:t>} / ${klasse} / ${</w:t>
-    </w:r>
-    <w:proofErr w:type="spellStart"/>
-    <w:r>
-      <w:rPr>
-        <w:lang w:val="de-AT"/>
-      </w:rPr>
-      <w:t>lehrer</w:t>
-    </w:r>
-    <w:proofErr w:type="spellEnd"/>
-    <w:r>
-      <w:rPr>
-        <w:lang w:val="de-AT"/>
-      </w:rPr>
-      <w:t>} / ${</w:t>
-    </w:r>
-    <w:proofErr w:type="spellStart"/>
-    <w:r>
-      <w:rPr>
-        <w:lang w:val="de-AT"/>
-      </w:rPr>
-      <w:t>datum</w:t>
-    </w:r>
-    <w:proofErr w:type="spellEnd"/>
-    <w:r>
-      <w:rPr>
-        <w:lang w:val="de-AT"/>
-      </w:rPr>
-      <w:t>}</w:t>
-    </w:r>
-  </w:p>
+  <w:tbl>
+    <w:tblPr>
+      <w:tblStyle w:val="ac"/>
+      <w:tblW w:w="0" w:type="auto"/>
+      <w:tblBorders>
+        <w:top w:val="none" w:sz="0" w:space="0" w:color="auto"/>
+        <w:left w:val="none" w:sz="0" w:space="0" w:color="auto"/>
+        <w:bottom w:val="none" w:sz="0" w:space="0" w:color="auto"/>
+        <w:right w:val="none" w:sz="0" w:space="0" w:color="auto"/>
+        <w:insideH w:val="none" w:sz="0" w:space="0" w:color="auto"/>
+        <w:insideV w:val="none" w:sz="0" w:space="0" w:color="auto"/>
+      </w:tblBorders>
+      <w:tblLook w:val="04A0" w:firstRow="1" w:lastRow="0" w:firstColumn="1" w:lastColumn="0" w:noHBand="0" w:noVBand="1"/>
+    </w:tblPr>
+    <w:tblGrid>
+      <w:gridCol w:w="7138"/>
+      <w:gridCol w:w="7138"/>
+    </w:tblGrid>
+    <w:tr>
+      <w:tc>
+        <w:tcPr>
+          <w:tcW w:w="7138" w:type="dxa"/>
+        </w:tcPr>
+        <w:p>
+          <w:pPr>
+            <w:pStyle w:val="aa"/>
+            <w:rPr>
+              <w:lang w:val="de-AT"/>
+            </w:rPr>
+          </w:pPr>
+          <w:r>
+            <w:rPr>
+              <w:lang w:val="de-AT"/>
+            </w:rPr>
+            <w:t>V</w:t>
+          </w:r>
+          <w:r>
+            <w:rPr>
+              <w:lang w:val="de-AT"/>
+            </w:rPr>
+            <w:t xml:space="preserve">orlage zur </w:t>
+          </w:r>
+          <w:r>
+            <w:rPr>
+              <w:lang w:val="de-AT"/>
+            </w:rPr>
+            <w:t>N</w:t>
+          </w:r>
+          <w:r>
+            <w:rPr>
+              <w:lang w:val="de-AT"/>
+            </w:rPr>
+            <w:t>otenkonferenz</w:t>
+          </w:r>
+          <w:r>
+            <w:rPr>
+              <w:lang w:val="de-AT"/>
+            </w:rPr>
+            <w:t xml:space="preserve"> </w:t>
+          </w:r>
+          <w:r>
+            <w:rPr>
+              <w:lang w:val="de-AT"/>
+            </w:rPr>
+            <w:softHyphen/>
+          </w:r>
+          <w:r>
+            <w:rPr>
+              <w:lang w:val="ru-UA"/>
+            </w:rPr>
+            <w:t>—</w:t>
+          </w:r>
+          <w:r>
+            <w:rPr>
+              <w:lang w:val="de-AT"/>
+            </w:rPr>
+            <w:t xml:space="preserve"> Stand</w:t>
+          </w:r>
+          <w:r>
+            <w:t>:</w:t>
+          </w:r>
+          <w:r>
+            <w:rPr>
+              <w:lang w:val="de-AT"/>
+            </w:rPr>
+            <w:t xml:space="preserve"> ${</w:t>
+          </w:r>
+          <w:proofErr w:type="spellStart"/>
+          <w:r>
+            <w:rPr>
+              <w:lang w:val="de-AT"/>
+            </w:rPr>
+            <w:t>datum</w:t>
+          </w:r>
+          <w:proofErr w:type="spellEnd"/>
+          <w:r>
+            <w:rPr>
+              <w:lang w:val="de-AT"/>
+            </w:rPr>
+            <w:t>}</w:t>
+          </w:r>
+        </w:p>
+      </w:tc>
+      <w:tc>
+        <w:tcPr>
+          <w:tcW w:w="7138" w:type="dxa"/>
+        </w:tcPr>
+        <w:p>
+          <w:pPr>
+            <w:pStyle w:val="aa"/>
+            <w:jc w:val="right"/>
+            <w:rPr>
+              <w:lang w:val="de-AT"/>
+            </w:rPr>
+          </w:pPr>
+          <w:r>
+            <w:rPr>
+              <w:lang w:val="de-AT"/>
+            </w:rPr>
+            <w:t>${</w:t>
+          </w:r>
+          <w:proofErr w:type="spellStart"/>
+          <w:r>
+            <w:rPr>
+              <w:lang w:val="de-AT"/>
+            </w:rPr>
+            <w:t>school_logo</w:t>
+          </w:r>
+          <w:proofErr w:type="spellEnd"/>
+          <w:r>
+            <w:rPr>
+              <w:lang w:val="de-AT"/>
+            </w:rPr>
+            <w:t>}</w:t>
+          </w:r>
+        </w:p>
+      </w:tc>
+    </w:tr>
+  </w:tbl>
   <w:p>
     <w:pPr>
       <w:pStyle w:val="aa"/>
@@ -620,14 +568,6 @@
         <w:lang w:val="de-AT"/>
       </w:rPr>
     </w:pPr>
-    <w:r>
-      <w:rPr>
-        <w:sz w:val="40"/>
-        <w:szCs w:val="40"/>
-        <w:lang w:val="de-AT"/>
-      </w:rPr>
-      <w:t xml:space="preserve"> </w:t>
-    </w:r>
   </w:p>
 </w:hdr>
 </file>
@@ -1476,7 +1416,7 @@
 </file>
 
 <file path=customXml/itemProps1.xml><?xml version="1.0" encoding="utf-8"?>
-<ds:datastoreItem xmlns:ds="http://schemas.openxmlformats.org/officeDocument/2006/customXml" ds:itemID="{73B63472-1572-4119-B3DD-C2B020AA5D81}">
+<ds:datastoreItem xmlns:ds="http://schemas.openxmlformats.org/officeDocument/2006/customXml" ds:itemID="{0DACC33C-5ECA-47F3-9DE5-E59B1E287E19}">
   <ds:schemaRefs>
     <ds:schemaRef ds:uri="http://schemas.openxmlformats.org/officeDocument/2006/bibliography"/>
   </ds:schemaRefs>

</xml_diff>

<commit_message>
repeat header in table on every new page
</commit_message>
<xml_diff>
--- a/template/Lern_und_Sozialverhalten.docx
+++ b/template/Lern_und_Sozialverhalten.docx
@@ -116,7 +116,7 @@
     </w:p>
     <w:tbl>
       <w:tblPr>
-        <w:tblStyle w:val="ac"/>
+        <w:tblStyle w:val="Tabellenraster"/>
         <w:tblW w:w="5000" w:type="pct"/>
         <w:tblCellMar>
           <w:top w:w="170" w:type="dxa"/>
@@ -133,6 +133,9 @@
         <w:gridCol w:w="3782"/>
       </w:tblGrid>
       <w:tr>
+        <w:trPr>
+          <w:tblHeader/>
+        </w:trPr>
         <w:tc>
           <w:tcPr>
             <w:tcW w:w="2835" w:type="dxa"/>
@@ -145,6 +148,7 @@
                 <w:b/>
               </w:rPr>
             </w:pPr>
+            <w:bookmarkStart w:id="0" w:name="_GoBack" w:colFirst="0" w:colLast="0"/>
             <w:r>
               <w:rPr>
                 <w:b/>
@@ -219,6 +223,7 @@
           </w:p>
         </w:tc>
       </w:tr>
+      <w:bookmarkEnd w:id="0"/>
       <w:tr>
         <w:tc>
           <w:tcPr>
@@ -271,12 +276,12 @@
     <w:p>
       <w:pPr>
         <w:rPr>
-          <w:lang w:val="ru-UA"/>
+          <w:lang/>
         </w:rPr>
       </w:pPr>
       <w:r>
         <w:rPr>
-          <w:lang w:val="ru-UA"/>
+          <w:lang/>
         </w:rPr>
         <w:t xml:space="preserve">    </w:t>
       </w:r>
@@ -297,7 +302,7 @@
     <w:p>
       <w:pPr>
         <w:rPr>
-          <w:lang w:val="ru-UA"/>
+          <w:lang/>
         </w:rPr>
       </w:pPr>
     </w:p>
@@ -347,7 +352,7 @@
 <w:ftr xmlns:wpc="http://schemas.microsoft.com/office/word/2010/wordprocessingCanvas" xmlns:cx="http://schemas.microsoft.com/office/drawing/2014/chartex" xmlns:cx1="http://schemas.microsoft.com/office/drawing/2015/9/8/chartex" xmlns:cx2="http://schemas.microsoft.com/office/drawing/2015/10/21/chartex" xmlns:cx3="http://schemas.microsoft.com/office/drawing/2016/5/9/chartex" xmlns:cx4="http://schemas.microsoft.com/office/drawing/2016/5/10/chartex" xmlns:cx5="http://schemas.microsoft.com/office/drawing/2016/5/11/chartex" xmlns:cx6="http://schemas.microsoft.com/office/drawing/2016/5/12/chartex" xmlns:cx7="http://schemas.microsoft.com/office/drawing/2016/5/13/chartex" xmlns:cx8="http://schemas.microsoft.com/office/drawing/2016/5/14/chartex" xmlns:mc="http://schemas.openxmlformats.org/markup-compatibility/2006" xmlns:aink="http://schemas.microsoft.com/office/drawing/2016/ink" xmlns:am3d="http://schemas.microsoft.com/office/drawing/2017/model3d" xmlns:o="urn:schemas-microsoft-com:office:office" xmlns:r="http://schemas.openxmlformats.org/officeDocument/2006/relationships" xmlns:m="http://schemas.openxmlformats.org/officeDocument/2006/math" xmlns:v="urn:schemas-microsoft-com:vml" xmlns:wp14="http://schemas.microsoft.com/office/word/2010/wordprocessingDrawing" xmlns:wp="http://schemas.openxmlformats.org/drawingml/2006/wordprocessingDrawing" xmlns:w10="urn:schemas-microsoft-com:office:word" xmlns:w="http://schemas.openxmlformats.org/wordprocessingml/2006/main" xmlns:w14="http://schemas.microsoft.com/office/word/2010/wordml" xmlns:w15="http://schemas.microsoft.com/office/word/2012/wordml" xmlns:w16cid="http://schemas.microsoft.com/office/word/2016/wordml/cid" xmlns:w16se="http://schemas.microsoft.com/office/word/2015/wordml/symex" xmlns:wpg="http://schemas.microsoft.com/office/word/2010/wordprocessingGroup" xmlns:wpi="http://schemas.microsoft.com/office/word/2010/wordprocessingInk" xmlns:wne="http://schemas.microsoft.com/office/word/2006/wordml" xmlns:wps="http://schemas.microsoft.com/office/word/2010/wordprocessingShape" mc:Ignorable="w14 w15 w16se w16cid wp14">
   <w:p>
     <w:pPr>
-      <w:pStyle w:val="ab"/>
+      <w:pStyle w:val="Fuzeile"/>
     </w:pPr>
   </w:p>
 </w:ftr>
@@ -357,7 +362,7 @@
 <w:ftr xmlns:wpc="http://schemas.microsoft.com/office/word/2010/wordprocessingCanvas" xmlns:cx="http://schemas.microsoft.com/office/drawing/2014/chartex" xmlns:cx1="http://schemas.microsoft.com/office/drawing/2015/9/8/chartex" xmlns:cx2="http://schemas.microsoft.com/office/drawing/2015/10/21/chartex" xmlns:cx3="http://schemas.microsoft.com/office/drawing/2016/5/9/chartex" xmlns:cx4="http://schemas.microsoft.com/office/drawing/2016/5/10/chartex" xmlns:cx5="http://schemas.microsoft.com/office/drawing/2016/5/11/chartex" xmlns:cx6="http://schemas.microsoft.com/office/drawing/2016/5/12/chartex" xmlns:cx7="http://schemas.microsoft.com/office/drawing/2016/5/13/chartex" xmlns:cx8="http://schemas.microsoft.com/office/drawing/2016/5/14/chartex" xmlns:mc="http://schemas.openxmlformats.org/markup-compatibility/2006" xmlns:aink="http://schemas.microsoft.com/office/drawing/2016/ink" xmlns:am3d="http://schemas.microsoft.com/office/drawing/2017/model3d" xmlns:o="urn:schemas-microsoft-com:office:office" xmlns:r="http://schemas.openxmlformats.org/officeDocument/2006/relationships" xmlns:m="http://schemas.openxmlformats.org/officeDocument/2006/math" xmlns:v="urn:schemas-microsoft-com:vml" xmlns:wp14="http://schemas.microsoft.com/office/word/2010/wordprocessingDrawing" xmlns:wp="http://schemas.openxmlformats.org/drawingml/2006/wordprocessingDrawing" xmlns:w10="urn:schemas-microsoft-com:office:word" xmlns:w="http://schemas.openxmlformats.org/wordprocessingml/2006/main" xmlns:w14="http://schemas.microsoft.com/office/word/2010/wordml" xmlns:w15="http://schemas.microsoft.com/office/word/2012/wordml" xmlns:w16cid="http://schemas.microsoft.com/office/word/2016/wordml/cid" xmlns:w16se="http://schemas.microsoft.com/office/word/2015/wordml/symex" xmlns:wpg="http://schemas.microsoft.com/office/word/2010/wordprocessingGroup" xmlns:wpi="http://schemas.microsoft.com/office/word/2010/wordprocessingInk" xmlns:wne="http://schemas.microsoft.com/office/word/2006/wordml" xmlns:wps="http://schemas.microsoft.com/office/word/2010/wordprocessingShape" mc:Ignorable="w14 w15 w16se w16cid wp14">
   <w:p>
     <w:pPr>
-      <w:pStyle w:val="ab"/>
+      <w:pStyle w:val="Fuzeile"/>
       <w:jc w:val="center"/>
     </w:pPr>
     <w:proofErr w:type="spellStart"/>
@@ -409,7 +414,7 @@
 <w:ftr xmlns:wpc="http://schemas.microsoft.com/office/word/2010/wordprocessingCanvas" xmlns:cx="http://schemas.microsoft.com/office/drawing/2014/chartex" xmlns:cx1="http://schemas.microsoft.com/office/drawing/2015/9/8/chartex" xmlns:cx2="http://schemas.microsoft.com/office/drawing/2015/10/21/chartex" xmlns:cx3="http://schemas.microsoft.com/office/drawing/2016/5/9/chartex" xmlns:cx4="http://schemas.microsoft.com/office/drawing/2016/5/10/chartex" xmlns:cx5="http://schemas.microsoft.com/office/drawing/2016/5/11/chartex" xmlns:cx6="http://schemas.microsoft.com/office/drawing/2016/5/12/chartex" xmlns:cx7="http://schemas.microsoft.com/office/drawing/2016/5/13/chartex" xmlns:cx8="http://schemas.microsoft.com/office/drawing/2016/5/14/chartex" xmlns:mc="http://schemas.openxmlformats.org/markup-compatibility/2006" xmlns:aink="http://schemas.microsoft.com/office/drawing/2016/ink" xmlns:am3d="http://schemas.microsoft.com/office/drawing/2017/model3d" xmlns:o="urn:schemas-microsoft-com:office:office" xmlns:r="http://schemas.openxmlformats.org/officeDocument/2006/relationships" xmlns:m="http://schemas.openxmlformats.org/officeDocument/2006/math" xmlns:v="urn:schemas-microsoft-com:vml" xmlns:wp14="http://schemas.microsoft.com/office/word/2010/wordprocessingDrawing" xmlns:wp="http://schemas.openxmlformats.org/drawingml/2006/wordprocessingDrawing" xmlns:w10="urn:schemas-microsoft-com:office:word" xmlns:w="http://schemas.openxmlformats.org/wordprocessingml/2006/main" xmlns:w14="http://schemas.microsoft.com/office/word/2010/wordml" xmlns:w15="http://schemas.microsoft.com/office/word/2012/wordml" xmlns:w16cid="http://schemas.microsoft.com/office/word/2016/wordml/cid" xmlns:w16se="http://schemas.microsoft.com/office/word/2015/wordml/symex" xmlns:wpg="http://schemas.microsoft.com/office/word/2010/wordprocessingGroup" xmlns:wpi="http://schemas.microsoft.com/office/word/2010/wordprocessingInk" xmlns:wne="http://schemas.microsoft.com/office/word/2006/wordml" xmlns:wps="http://schemas.microsoft.com/office/word/2010/wordprocessingShape" mc:Ignorable="w14 w15 w16se w16cid wp14">
   <w:p>
     <w:pPr>
-      <w:pStyle w:val="ab"/>
+      <w:pStyle w:val="Fuzeile"/>
     </w:pPr>
   </w:p>
 </w:ftr>
@@ -444,7 +449,7 @@
 <w:hdr xmlns:wpc="http://schemas.microsoft.com/office/word/2010/wordprocessingCanvas" xmlns:cx="http://schemas.microsoft.com/office/drawing/2014/chartex" xmlns:cx1="http://schemas.microsoft.com/office/drawing/2015/9/8/chartex" xmlns:cx2="http://schemas.microsoft.com/office/drawing/2015/10/21/chartex" xmlns:cx3="http://schemas.microsoft.com/office/drawing/2016/5/9/chartex" xmlns:cx4="http://schemas.microsoft.com/office/drawing/2016/5/10/chartex" xmlns:cx5="http://schemas.microsoft.com/office/drawing/2016/5/11/chartex" xmlns:cx6="http://schemas.microsoft.com/office/drawing/2016/5/12/chartex" xmlns:cx7="http://schemas.microsoft.com/office/drawing/2016/5/13/chartex" xmlns:cx8="http://schemas.microsoft.com/office/drawing/2016/5/14/chartex" xmlns:mc="http://schemas.openxmlformats.org/markup-compatibility/2006" xmlns:aink="http://schemas.microsoft.com/office/drawing/2016/ink" xmlns:am3d="http://schemas.microsoft.com/office/drawing/2017/model3d" xmlns:o="urn:schemas-microsoft-com:office:office" xmlns:r="http://schemas.openxmlformats.org/officeDocument/2006/relationships" xmlns:m="http://schemas.openxmlformats.org/officeDocument/2006/math" xmlns:v="urn:schemas-microsoft-com:vml" xmlns:wp14="http://schemas.microsoft.com/office/word/2010/wordprocessingDrawing" xmlns:wp="http://schemas.openxmlformats.org/drawingml/2006/wordprocessingDrawing" xmlns:w10="urn:schemas-microsoft-com:office:word" xmlns:w="http://schemas.openxmlformats.org/wordprocessingml/2006/main" xmlns:w14="http://schemas.microsoft.com/office/word/2010/wordml" xmlns:w15="http://schemas.microsoft.com/office/word/2012/wordml" xmlns:w16cid="http://schemas.microsoft.com/office/word/2016/wordml/cid" xmlns:w16se="http://schemas.microsoft.com/office/word/2015/wordml/symex" xmlns:wpg="http://schemas.microsoft.com/office/word/2010/wordprocessingGroup" xmlns:wpi="http://schemas.microsoft.com/office/word/2010/wordprocessingInk" xmlns:wne="http://schemas.microsoft.com/office/word/2006/wordml" xmlns:wps="http://schemas.microsoft.com/office/word/2010/wordprocessingShape" mc:Ignorable="w14 w15 w16se w16cid wp14">
   <w:p>
     <w:pPr>
-      <w:pStyle w:val="aa"/>
+      <w:pStyle w:val="Kopfzeile"/>
     </w:pPr>
   </w:p>
 </w:hdr>
@@ -454,7 +459,7 @@
 <w:hdr xmlns:wpc="http://schemas.microsoft.com/office/word/2010/wordprocessingCanvas" xmlns:cx="http://schemas.microsoft.com/office/drawing/2014/chartex" xmlns:cx1="http://schemas.microsoft.com/office/drawing/2015/9/8/chartex" xmlns:cx2="http://schemas.microsoft.com/office/drawing/2015/10/21/chartex" xmlns:cx3="http://schemas.microsoft.com/office/drawing/2016/5/9/chartex" xmlns:cx4="http://schemas.microsoft.com/office/drawing/2016/5/10/chartex" xmlns:cx5="http://schemas.microsoft.com/office/drawing/2016/5/11/chartex" xmlns:cx6="http://schemas.microsoft.com/office/drawing/2016/5/12/chartex" xmlns:cx7="http://schemas.microsoft.com/office/drawing/2016/5/13/chartex" xmlns:cx8="http://schemas.microsoft.com/office/drawing/2016/5/14/chartex" xmlns:mc="http://schemas.openxmlformats.org/markup-compatibility/2006" xmlns:aink="http://schemas.microsoft.com/office/drawing/2016/ink" xmlns:am3d="http://schemas.microsoft.com/office/drawing/2017/model3d" xmlns:o="urn:schemas-microsoft-com:office:office" xmlns:r="http://schemas.openxmlformats.org/officeDocument/2006/relationships" xmlns:m="http://schemas.openxmlformats.org/officeDocument/2006/math" xmlns:v="urn:schemas-microsoft-com:vml" xmlns:wp14="http://schemas.microsoft.com/office/word/2010/wordprocessingDrawing" xmlns:wp="http://schemas.openxmlformats.org/drawingml/2006/wordprocessingDrawing" xmlns:w10="urn:schemas-microsoft-com:office:word" xmlns:w="http://schemas.openxmlformats.org/wordprocessingml/2006/main" xmlns:w14="http://schemas.microsoft.com/office/word/2010/wordml" xmlns:w15="http://schemas.microsoft.com/office/word/2012/wordml" xmlns:w16cid="http://schemas.microsoft.com/office/word/2016/wordml/cid" xmlns:w16se="http://schemas.microsoft.com/office/word/2015/wordml/symex" xmlns:wpg="http://schemas.microsoft.com/office/word/2010/wordprocessingGroup" xmlns:wpi="http://schemas.microsoft.com/office/word/2010/wordprocessingInk" xmlns:wne="http://schemas.microsoft.com/office/word/2006/wordml" xmlns:wps="http://schemas.microsoft.com/office/word/2010/wordprocessingShape" mc:Ignorable="w14 w15 w16se w16cid wp14">
   <w:tbl>
     <w:tblPr>
-      <w:tblStyle w:val="ac"/>
+      <w:tblStyle w:val="Tabellenraster"/>
       <w:tblW w:w="0" w:type="auto"/>
       <w:tblBorders>
         <w:top w:val="none" w:sz="0" w:space="0" w:color="auto"/>
@@ -477,7 +482,7 @@
         </w:tcPr>
         <w:p>
           <w:pPr>
-            <w:pStyle w:val="aa"/>
+            <w:pStyle w:val="Kopfzeile"/>
             <w:rPr>
               <w:lang w:val="de-AT"/>
             </w:rPr>
@@ -520,7 +525,7 @@
           </w:r>
           <w:r>
             <w:rPr>
-              <w:lang w:val="ru-UA"/>
+              <w:lang/>
             </w:rPr>
             <w:t>—</w:t>
           </w:r>
@@ -559,8 +564,6 @@
             </w:rPr>
             <w:br/>
           </w:r>
-          <w:bookmarkStart w:id="0" w:name="_GoBack"/>
-          <w:bookmarkEnd w:id="0"/>
           <w:r>
             <w:rPr>
               <w:lang w:val="de-AT"/>
@@ -589,7 +592,7 @@
         </w:tcPr>
         <w:p>
           <w:pPr>
-            <w:pStyle w:val="aa"/>
+            <w:pStyle w:val="Kopfzeile"/>
             <w:jc w:val="right"/>
             <w:rPr>
               <w:lang w:val="de-AT"/>
@@ -621,7 +624,7 @@
   </w:tbl>
   <w:p>
     <w:pPr>
-      <w:pStyle w:val="aa"/>
+      <w:pStyle w:val="Kopfzeile"/>
       <w:rPr>
         <w:sz w:val="40"/>
         <w:szCs w:val="40"/>
@@ -636,7 +639,7 @@
 <w:hdr xmlns:wpc="http://schemas.microsoft.com/office/word/2010/wordprocessingCanvas" xmlns:cx="http://schemas.microsoft.com/office/drawing/2014/chartex" xmlns:cx1="http://schemas.microsoft.com/office/drawing/2015/9/8/chartex" xmlns:cx2="http://schemas.microsoft.com/office/drawing/2015/10/21/chartex" xmlns:cx3="http://schemas.microsoft.com/office/drawing/2016/5/9/chartex" xmlns:cx4="http://schemas.microsoft.com/office/drawing/2016/5/10/chartex" xmlns:cx5="http://schemas.microsoft.com/office/drawing/2016/5/11/chartex" xmlns:cx6="http://schemas.microsoft.com/office/drawing/2016/5/12/chartex" xmlns:cx7="http://schemas.microsoft.com/office/drawing/2016/5/13/chartex" xmlns:cx8="http://schemas.microsoft.com/office/drawing/2016/5/14/chartex" xmlns:mc="http://schemas.openxmlformats.org/markup-compatibility/2006" xmlns:aink="http://schemas.microsoft.com/office/drawing/2016/ink" xmlns:am3d="http://schemas.microsoft.com/office/drawing/2017/model3d" xmlns:o="urn:schemas-microsoft-com:office:office" xmlns:r="http://schemas.openxmlformats.org/officeDocument/2006/relationships" xmlns:m="http://schemas.openxmlformats.org/officeDocument/2006/math" xmlns:v="urn:schemas-microsoft-com:vml" xmlns:wp14="http://schemas.microsoft.com/office/word/2010/wordprocessingDrawing" xmlns:wp="http://schemas.openxmlformats.org/drawingml/2006/wordprocessingDrawing" xmlns:w10="urn:schemas-microsoft-com:office:word" xmlns:w="http://schemas.openxmlformats.org/wordprocessingml/2006/main" xmlns:w14="http://schemas.microsoft.com/office/word/2010/wordml" xmlns:w15="http://schemas.microsoft.com/office/word/2012/wordml" xmlns:w16cid="http://schemas.microsoft.com/office/word/2016/wordml/cid" xmlns:w16se="http://schemas.microsoft.com/office/word/2015/wordml/symex" xmlns:wpg="http://schemas.microsoft.com/office/word/2010/wordprocessingGroup" xmlns:wpi="http://schemas.microsoft.com/office/word/2010/wordprocessingInk" xmlns:wne="http://schemas.microsoft.com/office/word/2006/wordml" xmlns:wps="http://schemas.microsoft.com/office/word/2010/wordprocessingShape" mc:Ignorable="w14 w15 w16se w16cid wp14">
   <w:p>
     <w:pPr>
-      <w:pStyle w:val="aa"/>
+      <w:pStyle w:val="Kopfzeile"/>
     </w:pPr>
   </w:p>
 </w:hdr>
@@ -1032,7 +1035,7 @@
     <w:lsdException w:name="Unresolved Mention" w:semiHidden="1" w:unhideWhenUsed="1"/>
     <w:lsdException w:name="Smart Link" w:semiHidden="1" w:unhideWhenUsed="1"/>
   </w:latentStyles>
-  <w:style w:type="paragraph" w:default="1" w:styleId="a">
+  <w:style w:type="paragraph" w:default="1" w:styleId="Standard">
     <w:name w:val="Normal"/>
     <w:qFormat/>
     <w:pPr>
@@ -1042,13 +1045,13 @@
       <w:sz w:val="22"/>
     </w:rPr>
   </w:style>
-  <w:style w:type="character" w:default="1" w:styleId="a0">
+  <w:style w:type="character" w:default="1" w:styleId="Absatz-Standardschriftart">
     <w:name w:val="Default Paragraph Font"/>
     <w:uiPriority w:val="1"/>
     <w:semiHidden/>
     <w:unhideWhenUsed/>
   </w:style>
-  <w:style w:type="table" w:default="1" w:styleId="a1">
+  <w:style w:type="table" w:default="1" w:styleId="NormaleTabelle">
     <w:name w:val="Normal Table"/>
     <w:uiPriority w:val="99"/>
     <w:semiHidden/>
@@ -1063,30 +1066,30 @@
       </w:tblCellMar>
     </w:tblPr>
   </w:style>
-  <w:style w:type="numbering" w:default="1" w:styleId="a2">
+  <w:style w:type="numbering" w:default="1" w:styleId="KeineListe">
     <w:name w:val="No List"/>
     <w:uiPriority w:val="99"/>
     <w:semiHidden/>
     <w:unhideWhenUsed/>
   </w:style>
-  <w:style w:type="character" w:customStyle="1" w:styleId="a3">
+  <w:style w:type="character" w:customStyle="1" w:styleId="a">
     <w:name w:val="Верхний колонтитул Знак"/>
-    <w:basedOn w:val="a0"/>
+    <w:basedOn w:val="Absatz-Standardschriftart"/>
     <w:uiPriority w:val="99"/>
     <w:qFormat/>
     <w:rsid w:val="00F46460"/>
   </w:style>
-  <w:style w:type="character" w:customStyle="1" w:styleId="a4">
+  <w:style w:type="character" w:customStyle="1" w:styleId="a0">
     <w:name w:val="Нижний колонтитул Знак"/>
-    <w:basedOn w:val="a0"/>
+    <w:basedOn w:val="Absatz-Standardschriftart"/>
     <w:uiPriority w:val="99"/>
     <w:qFormat/>
     <w:rsid w:val="00F46460"/>
   </w:style>
-  <w:style w:type="paragraph" w:styleId="a5">
+  <w:style w:type="paragraph" w:styleId="Titel">
     <w:name w:val="Title"/>
-    <w:basedOn w:val="a"/>
-    <w:next w:val="a6"/>
+    <w:basedOn w:val="Standard"/>
+    <w:next w:val="Textkrper"/>
     <w:qFormat/>
     <w:pPr>
       <w:keepNext/>
@@ -1098,23 +1101,23 @@
       <w:szCs w:val="28"/>
     </w:rPr>
   </w:style>
-  <w:style w:type="paragraph" w:styleId="a6">
+  <w:style w:type="paragraph" w:styleId="Textkrper">
     <w:name w:val="Body Text"/>
-    <w:basedOn w:val="a"/>
+    <w:basedOn w:val="Standard"/>
     <w:pPr>
       <w:spacing w:after="140" w:line="276" w:lineRule="auto"/>
     </w:pPr>
   </w:style>
-  <w:style w:type="paragraph" w:styleId="a7">
+  <w:style w:type="paragraph" w:styleId="Liste">
     <w:name w:val="List"/>
-    <w:basedOn w:val="a6"/>
+    <w:basedOn w:val="Textkrper"/>
     <w:rPr>
       <w:rFonts w:cs="Arial"/>
     </w:rPr>
   </w:style>
-  <w:style w:type="paragraph" w:styleId="a8">
+  <w:style w:type="paragraph" w:styleId="Beschriftung">
     <w:name w:val="caption"/>
-    <w:basedOn w:val="a"/>
+    <w:basedOn w:val="Standard"/>
     <w:qFormat/>
     <w:pPr>
       <w:suppressLineNumbers/>
@@ -1128,9 +1131,9 @@
       <w:szCs w:val="24"/>
     </w:rPr>
   </w:style>
-  <w:style w:type="paragraph" w:styleId="a9">
+  <w:style w:type="paragraph" w:styleId="Indexberschrift">
     <w:name w:val="index heading"/>
-    <w:basedOn w:val="a"/>
+    <w:basedOn w:val="Standard"/>
     <w:qFormat/>
     <w:pPr>
       <w:suppressLineNumbers/>
@@ -1139,9 +1142,9 @@
       <w:rFonts w:cs="Arial"/>
     </w:rPr>
   </w:style>
-  <w:style w:type="paragraph" w:styleId="aa">
+  <w:style w:type="paragraph" w:styleId="Kopfzeile">
     <w:name w:val="header"/>
-    <w:basedOn w:val="a"/>
+    <w:basedOn w:val="Standard"/>
     <w:uiPriority w:val="99"/>
     <w:unhideWhenUsed/>
     <w:rsid w:val="00F46460"/>
@@ -1153,9 +1156,9 @@
       <w:spacing w:after="0" w:line="240" w:lineRule="auto"/>
     </w:pPr>
   </w:style>
-  <w:style w:type="paragraph" w:styleId="ab">
+  <w:style w:type="paragraph" w:styleId="Fuzeile">
     <w:name w:val="footer"/>
-    <w:basedOn w:val="a"/>
+    <w:basedOn w:val="Standard"/>
     <w:uiPriority w:val="99"/>
     <w:unhideWhenUsed/>
     <w:rsid w:val="00F46460"/>
@@ -1167,9 +1170,9 @@
       <w:spacing w:after="0" w:line="240" w:lineRule="auto"/>
     </w:pPr>
   </w:style>
-  <w:style w:type="table" w:styleId="ac">
+  <w:style w:type="table" w:styleId="Tabellenraster">
     <w:name w:val="Table Grid"/>
-    <w:basedOn w:val="a1"/>
+    <w:basedOn w:val="NormaleTabelle"/>
     <w:uiPriority w:val="39"/>
     <w:rsid w:val="00F46460"/>
     <w:tblPr>
@@ -1486,7 +1489,7 @@
 </file>
 
 <file path=customXml/itemProps1.xml><?xml version="1.0" encoding="utf-8"?>
-<ds:datastoreItem xmlns:ds="http://schemas.openxmlformats.org/officeDocument/2006/customXml" ds:itemID="{61F3C1E7-7612-4E29-8952-15F2812E482C}">
+<ds:datastoreItem xmlns:ds="http://schemas.openxmlformats.org/officeDocument/2006/customXml" ds:itemID="{17A0E0D2-78CD-4ECC-A10E-BD6E3F0D2E85}">
   <ds:schemaRefs>
     <ds:schemaRef ds:uri="http://schemas.openxmlformats.org/officeDocument/2006/bibliography"/>
   </ds:schemaRefs>

</xml_diff>